<commit_message>
+ Transformation implementation cont. + Metamodel changed + preOrder method changed  (If there is any break in requirement, algorithm sees it like outside the requirement)
</commit_message>
<xml_diff>
--- a/Sources/eu.modelwriter.architecture.textconnectors.docx/Test Documents/SampleRequirementDocument.docx
+++ b/Sources/eu.modelwriter.architecture.textconnectors.docx/Test Documents/SampleRequirementDocument.docx
@@ -28,7 +28,10 @@
       </w:pPr>
       <w:bookmarkStart w:id="2" w:name="_Toc412036439"/>
       <w:r>
-        <w:t>2.1 Level A</w:t>
+        <w:t xml:space="preserve">2.1 </w:t>
+      </w:r>
+      <w:r>
+        <w:t>Level A</w:t>
       </w:r>
       <w:bookmarkEnd w:id="2"/>
     </w:p>
@@ -54,6 +57,8 @@
       <w:r>
         <w:t>Description : Equipments regularly send signals (a frame) to give their state. Signals differ according to the equipment category.</w:t>
       </w:r>
+      <w:bookmarkStart w:id="3" w:name="_GoBack"/>
+      <w:bookmarkEnd w:id="3"/>
     </w:p>
     <w:p>
       <w:r>
@@ -122,21 +127,21 @@
       <w:pPr>
         <w:pStyle w:val="Heading2"/>
       </w:pPr>
-      <w:bookmarkStart w:id="3" w:name="_Toc412036440"/>
+      <w:bookmarkStart w:id="4" w:name="_Toc412036440"/>
       <w:r>
         <w:t>2.2 Level B</w:t>
       </w:r>
-      <w:bookmarkEnd w:id="3"/>
+      <w:bookmarkEnd w:id="4"/>
     </w:p>
     <w:p>
       <w:pPr>
         <w:pStyle w:val="Heading3"/>
       </w:pPr>
-      <w:bookmarkStart w:id="4" w:name="_Toc412036441"/>
+      <w:bookmarkStart w:id="5" w:name="_Toc412036441"/>
       <w:r>
         <w:t>2.2.1 Level B.1</w:t>
       </w:r>
-      <w:bookmarkEnd w:id="4"/>
+      <w:bookmarkEnd w:id="5"/>
     </w:p>
     <w:p>
       <w:pPr>
@@ -180,7 +185,7 @@
           <w:b w:val="0"/>
         </w:rPr>
       </w:pPr>
-      <w:bookmarkStart w:id="5" w:name="_Toc412036442"/>
+      <w:bookmarkStart w:id="6" w:name="_Toc412036442"/>
       <w:r>
         <w:rPr>
           <w:rFonts w:eastAsiaTheme="minorEastAsia"/>
@@ -188,7 +193,7 @@
         </w:rPr>
         <w:t>2.2.1.1 Level B.1.1</w:t>
       </w:r>
-      <w:bookmarkEnd w:id="5"/>
+      <w:bookmarkEnd w:id="6"/>
     </w:p>
     <w:p>
       <w:pPr>
@@ -227,8 +232,6 @@
       <w:r>
         <w:t>2.2.2 Level B.2</w:t>
       </w:r>
-      <w:bookmarkStart w:id="6" w:name="_GoBack"/>
-      <w:bookmarkEnd w:id="6"/>
     </w:p>
     <w:p>
       <w:pPr>
@@ -245,6 +248,7 @@
     </w:p>
     <w:p>
       <w:r>
+        <w:lastRenderedPageBreak/>
         <w:t>Name : Failures statistich</w:t>
       </w:r>
     </w:p>
@@ -270,7 +274,6 @@
       </w:pPr>
       <w:bookmarkStart w:id="7" w:name="_Toc412036443"/>
       <w:r>
-        <w:lastRenderedPageBreak/>
         <w:t>3 Conclusion</w:t>
       </w:r>
       <w:bookmarkEnd w:id="7"/>

</xml_diff>

<commit_message>
+ paragraphs inside description added to the description.
</commit_message>
<xml_diff>
--- a/Sources/eu.modelwriter.architecture.textconnectors.docx/Test Documents/SampleRequirementDocument.docx
+++ b/Sources/eu.modelwriter.architecture.textconnectors.docx/Test Documents/SampleRequirementDocument.docx
@@ -18,9 +18,14 @@
         <w:pStyle w:val="Heading1"/>
       </w:pPr>
       <w:r>
-        <w:t>2 Requirements</w:t>
+        <w:t xml:space="preserve">2 </w:t>
+      </w:r>
+      <w:proofErr w:type="spellStart"/>
+      <w:r>
+        <w:t>Requirements</w:t>
       </w:r>
       <w:bookmarkEnd w:id="1"/>
+      <w:proofErr w:type="spellEnd"/>
     </w:p>
     <w:p>
       <w:pPr>
@@ -49,20 +54,252 @@
       </w:r>
     </w:p>
     <w:p>
-      <w:r>
-        <w:t>Name : Equipment state</w:t>
-      </w:r>
-    </w:p>
-    <w:p>
-      <w:r>
-        <w:t>Description : Equipments regularly send signals (a frame) to give their state. Signals differ according to the equipment category.</w:t>
-      </w:r>
-      <w:bookmarkStart w:id="3" w:name="_GoBack"/>
-      <w:bookmarkEnd w:id="3"/>
-    </w:p>
-    <w:p>
-      <w:r>
-        <w:t>Priority : Optional</w:t>
+      <w:proofErr w:type="gramStart"/>
+      <w:r>
+        <w:t xml:space="preserve">Name : </w:t>
+      </w:r>
+      <w:proofErr w:type="spellStart"/>
+      <w:r>
+        <w:t>Equipment</w:t>
+      </w:r>
+      <w:proofErr w:type="spellEnd"/>
+      <w:proofErr w:type="gramEnd"/>
+      <w:r>
+        <w:t xml:space="preserve"> </w:t>
+      </w:r>
+      <w:proofErr w:type="spellStart"/>
+      <w:r>
+        <w:t>state</w:t>
+      </w:r>
+      <w:proofErr w:type="spellEnd"/>
+    </w:p>
+    <w:p>
+      <w:proofErr w:type="spellStart"/>
+      <w:r>
+        <w:t>Equipment</w:t>
+      </w:r>
+      <w:proofErr w:type="spellEnd"/>
+      <w:r>
+        <w:t xml:space="preserve"> </w:t>
+      </w:r>
+      <w:proofErr w:type="spellStart"/>
+      <w:r>
+        <w:t>state</w:t>
+      </w:r>
+      <w:proofErr w:type="spellEnd"/>
+      <w:r>
+        <w:t xml:space="preserve"> is </w:t>
+      </w:r>
+      <w:proofErr w:type="spellStart"/>
+      <w:r>
+        <w:t>about</w:t>
+      </w:r>
+      <w:proofErr w:type="spellEnd"/>
+      <w:r>
+        <w:t xml:space="preserve"> </w:t>
+      </w:r>
+      <w:proofErr w:type="spellStart"/>
+      <w:r>
+        <w:t>something</w:t>
+      </w:r>
+      <w:proofErr w:type="spellEnd"/>
+      <w:r>
+        <w:t>.</w:t>
+      </w:r>
+    </w:p>
+    <w:p>
+      <w:proofErr w:type="spellStart"/>
+      <w:proofErr w:type="gramStart"/>
+      <w:r>
+        <w:t>Description</w:t>
+      </w:r>
+      <w:proofErr w:type="spellEnd"/>
+      <w:r>
+        <w:t xml:space="preserve"> : </w:t>
+      </w:r>
+      <w:proofErr w:type="spellStart"/>
+      <w:r>
+        <w:t>Equipments</w:t>
+      </w:r>
+      <w:proofErr w:type="spellEnd"/>
+      <w:proofErr w:type="gramEnd"/>
+      <w:r>
+        <w:t xml:space="preserve"> </w:t>
+      </w:r>
+      <w:proofErr w:type="spellStart"/>
+      <w:r>
+        <w:t>regularly</w:t>
+      </w:r>
+      <w:proofErr w:type="spellEnd"/>
+      <w:r>
+        <w:t xml:space="preserve"> </w:t>
+      </w:r>
+      <w:proofErr w:type="spellStart"/>
+      <w:r>
+        <w:t>send</w:t>
+      </w:r>
+      <w:proofErr w:type="spellEnd"/>
+      <w:r>
+        <w:t xml:space="preserve"> </w:t>
+      </w:r>
+      <w:proofErr w:type="spellStart"/>
+      <w:r>
+        <w:t>signals</w:t>
+      </w:r>
+      <w:proofErr w:type="spellEnd"/>
+      <w:r>
+        <w:t xml:space="preserve"> (a </w:t>
+      </w:r>
+      <w:proofErr w:type="spellStart"/>
+      <w:r>
+        <w:t>frame</w:t>
+      </w:r>
+      <w:proofErr w:type="spellEnd"/>
+      <w:r>
+        <w:t xml:space="preserve">) </w:t>
+      </w:r>
+      <w:proofErr w:type="spellStart"/>
+      <w:r>
+        <w:t>to</w:t>
+      </w:r>
+      <w:proofErr w:type="spellEnd"/>
+      <w:r>
+        <w:t xml:space="preserve"> </w:t>
+      </w:r>
+      <w:proofErr w:type="spellStart"/>
+      <w:r>
+        <w:t>give</w:t>
+      </w:r>
+      <w:proofErr w:type="spellEnd"/>
+      <w:r>
+        <w:t xml:space="preserve"> </w:t>
+      </w:r>
+      <w:proofErr w:type="spellStart"/>
+      <w:r>
+        <w:t>their</w:t>
+      </w:r>
+      <w:proofErr w:type="spellEnd"/>
+      <w:r>
+        <w:t xml:space="preserve"> </w:t>
+      </w:r>
+      <w:proofErr w:type="spellStart"/>
+      <w:r>
+        <w:t>state</w:t>
+      </w:r>
+      <w:proofErr w:type="spellEnd"/>
+      <w:r>
+        <w:t xml:space="preserve">. </w:t>
+      </w:r>
+      <w:proofErr w:type="spellStart"/>
+      <w:r>
+        <w:t>Signals</w:t>
+      </w:r>
+      <w:proofErr w:type="spellEnd"/>
+      <w:r>
+        <w:t xml:space="preserve"> </w:t>
+      </w:r>
+      <w:proofErr w:type="spellStart"/>
+      <w:r>
+        <w:t>differ</w:t>
+      </w:r>
+      <w:proofErr w:type="spellEnd"/>
+      <w:r>
+        <w:t xml:space="preserve"> </w:t>
+      </w:r>
+      <w:proofErr w:type="spellStart"/>
+      <w:r>
+        <w:t>according</w:t>
+      </w:r>
+      <w:proofErr w:type="spellEnd"/>
+      <w:r>
+        <w:t xml:space="preserve"> </w:t>
+      </w:r>
+      <w:proofErr w:type="spellStart"/>
+      <w:r>
+        <w:t>to</w:t>
+      </w:r>
+      <w:proofErr w:type="spellEnd"/>
+      <w:r>
+        <w:t xml:space="preserve"> </w:t>
+      </w:r>
+      <w:proofErr w:type="spellStart"/>
+      <w:r>
+        <w:t>the</w:t>
+      </w:r>
+      <w:proofErr w:type="spellEnd"/>
+      <w:r>
+        <w:t xml:space="preserve"> </w:t>
+      </w:r>
+      <w:proofErr w:type="spellStart"/>
+      <w:r>
+        <w:t>equipment</w:t>
+      </w:r>
+      <w:proofErr w:type="spellEnd"/>
+      <w:r>
+        <w:t xml:space="preserve"> </w:t>
+      </w:r>
+      <w:proofErr w:type="spellStart"/>
+      <w:r>
+        <w:t>category</w:t>
+      </w:r>
+      <w:proofErr w:type="spellEnd"/>
+      <w:r>
+        <w:t>.</w:t>
+      </w:r>
+    </w:p>
+    <w:p/>
+    <w:p>
+      <w:proofErr w:type="spellStart"/>
+      <w:r>
+        <w:t>Other</w:t>
+      </w:r>
+      <w:proofErr w:type="spellEnd"/>
+      <w:r>
+        <w:t xml:space="preserve"> </w:t>
+      </w:r>
+      <w:proofErr w:type="spellStart"/>
+      <w:r>
+        <w:t>descriptin</w:t>
+      </w:r>
+      <w:proofErr w:type="spellEnd"/>
+      <w:r>
+        <w:t xml:space="preserve"> </w:t>
+      </w:r>
+      <w:proofErr w:type="spellStart"/>
+      <w:r>
+        <w:t>line</w:t>
+      </w:r>
+      <w:proofErr w:type="spellEnd"/>
+      <w:r>
+        <w:t>.</w:t>
+      </w:r>
+    </w:p>
+    <w:p>
+      <w:proofErr w:type="spellStart"/>
+      <w:proofErr w:type="gramStart"/>
+      <w:r>
+        <w:t>Priority</w:t>
+      </w:r>
+      <w:proofErr w:type="spellEnd"/>
+      <w:r>
+        <w:t xml:space="preserve"> : </w:t>
+      </w:r>
+      <w:proofErr w:type="spellStart"/>
+      <w:r>
+        <w:t>Optional</w:t>
+      </w:r>
+      <w:proofErr w:type="spellEnd"/>
+      <w:proofErr w:type="gramEnd"/>
+    </w:p>
+    <w:p/>
+    <w:p>
+      <w:proofErr w:type="spellStart"/>
+      <w:r>
+        <w:t>Some</w:t>
+      </w:r>
+      <w:proofErr w:type="spellEnd"/>
+      <w:r>
+        <w:t xml:space="preserve"> paragraphs…</w:t>
       </w:r>
     </w:p>
     <w:p/>
@@ -80,19 +317,224 @@
       </w:r>
     </w:p>
     <w:p>
-      <w:r>
-        <w:t>Name : Case of failure</w:t>
-      </w:r>
-    </w:p>
-    <w:p>
-      <w:r>
-        <w:t>Description : In case of failure assumption (particular signal), advanced analysis should be performed and correlation should be done with other existing information to check the effective failure.</w:t>
-      </w:r>
-    </w:p>
-    <w:p>
-      <w:r>
-        <w:t>Priority : Mandatory</w:t>
-      </w:r>
+      <w:proofErr w:type="gramStart"/>
+      <w:r>
+        <w:t>Name : Case</w:t>
+      </w:r>
+      <w:proofErr w:type="gramEnd"/>
+      <w:r>
+        <w:t xml:space="preserve"> of </w:t>
+      </w:r>
+      <w:proofErr w:type="spellStart"/>
+      <w:r>
+        <w:t>failure</w:t>
+      </w:r>
+      <w:proofErr w:type="spellEnd"/>
+    </w:p>
+    <w:p>
+      <w:proofErr w:type="spellStart"/>
+      <w:proofErr w:type="gramStart"/>
+      <w:r>
+        <w:t>Description</w:t>
+      </w:r>
+      <w:proofErr w:type="spellEnd"/>
+      <w:r>
+        <w:t xml:space="preserve"> : </w:t>
+      </w:r>
+      <w:proofErr w:type="spellStart"/>
+      <w:r>
+        <w:t>In</w:t>
+      </w:r>
+      <w:proofErr w:type="spellEnd"/>
+      <w:proofErr w:type="gramEnd"/>
+      <w:r>
+        <w:t xml:space="preserve"> </w:t>
+      </w:r>
+      <w:proofErr w:type="spellStart"/>
+      <w:r>
+        <w:t>case</w:t>
+      </w:r>
+      <w:proofErr w:type="spellEnd"/>
+      <w:r>
+        <w:t xml:space="preserve"> of </w:t>
+      </w:r>
+      <w:proofErr w:type="spellStart"/>
+      <w:r>
+        <w:t>failure</w:t>
+      </w:r>
+      <w:proofErr w:type="spellEnd"/>
+      <w:r>
+        <w:t xml:space="preserve"> </w:t>
+      </w:r>
+      <w:proofErr w:type="spellStart"/>
+      <w:r>
+        <w:t>assumption</w:t>
+      </w:r>
+      <w:proofErr w:type="spellEnd"/>
+      <w:r>
+        <w:t xml:space="preserve"> (</w:t>
+      </w:r>
+      <w:proofErr w:type="spellStart"/>
+      <w:r>
+        <w:t>particular</w:t>
+      </w:r>
+      <w:proofErr w:type="spellEnd"/>
+      <w:r>
+        <w:t xml:space="preserve"> </w:t>
+      </w:r>
+      <w:proofErr w:type="spellStart"/>
+      <w:r>
+        <w:t>signal</w:t>
+      </w:r>
+      <w:proofErr w:type="spellEnd"/>
+      <w:r>
+        <w:t xml:space="preserve">), </w:t>
+      </w:r>
+      <w:proofErr w:type="spellStart"/>
+      <w:r>
+        <w:t>advanced</w:t>
+      </w:r>
+      <w:proofErr w:type="spellEnd"/>
+      <w:r>
+        <w:t xml:space="preserve"> </w:t>
+      </w:r>
+      <w:proofErr w:type="spellStart"/>
+      <w:r>
+        <w:t>analysis</w:t>
+      </w:r>
+      <w:proofErr w:type="spellEnd"/>
+      <w:r>
+        <w:t xml:space="preserve"> </w:t>
+      </w:r>
+      <w:proofErr w:type="spellStart"/>
+      <w:r>
+        <w:t>should</w:t>
+      </w:r>
+      <w:proofErr w:type="spellEnd"/>
+      <w:r>
+        <w:t xml:space="preserve"> be </w:t>
+      </w:r>
+      <w:proofErr w:type="spellStart"/>
+      <w:r>
+        <w:t>performed</w:t>
+      </w:r>
+      <w:proofErr w:type="spellEnd"/>
+      <w:r>
+        <w:t xml:space="preserve"> </w:t>
+      </w:r>
+      <w:proofErr w:type="spellStart"/>
+      <w:r>
+        <w:t>and</w:t>
+      </w:r>
+      <w:proofErr w:type="spellEnd"/>
+      <w:r>
+        <w:t xml:space="preserve"> </w:t>
+      </w:r>
+      <w:proofErr w:type="spellStart"/>
+      <w:r>
+        <w:t>correlation</w:t>
+      </w:r>
+      <w:proofErr w:type="spellEnd"/>
+      <w:r>
+        <w:t xml:space="preserve"> </w:t>
+      </w:r>
+      <w:proofErr w:type="spellStart"/>
+      <w:r>
+        <w:t>should</w:t>
+      </w:r>
+      <w:proofErr w:type="spellEnd"/>
+      <w:r>
+        <w:t xml:space="preserve"> be done </w:t>
+      </w:r>
+      <w:proofErr w:type="spellStart"/>
+      <w:r>
+        <w:t>with</w:t>
+      </w:r>
+      <w:proofErr w:type="spellEnd"/>
+      <w:r>
+        <w:t xml:space="preserve"> </w:t>
+      </w:r>
+      <w:proofErr w:type="spellStart"/>
+      <w:r>
+        <w:t>other</w:t>
+      </w:r>
+      <w:proofErr w:type="spellEnd"/>
+      <w:r>
+        <w:t xml:space="preserve"> </w:t>
+      </w:r>
+      <w:proofErr w:type="spellStart"/>
+      <w:r>
+        <w:t>existing</w:t>
+      </w:r>
+      <w:proofErr w:type="spellEnd"/>
+      <w:r>
+        <w:t xml:space="preserve"> </w:t>
+      </w:r>
+      <w:proofErr w:type="spellStart"/>
+      <w:r>
+        <w:t>information</w:t>
+      </w:r>
+      <w:proofErr w:type="spellEnd"/>
+      <w:r>
+        <w:t xml:space="preserve"> </w:t>
+      </w:r>
+      <w:proofErr w:type="spellStart"/>
+      <w:r>
+        <w:t>to</w:t>
+      </w:r>
+      <w:proofErr w:type="spellEnd"/>
+      <w:r>
+        <w:t xml:space="preserve"> </w:t>
+      </w:r>
+      <w:proofErr w:type="spellStart"/>
+      <w:r>
+        <w:t>check</w:t>
+      </w:r>
+      <w:proofErr w:type="spellEnd"/>
+      <w:r>
+        <w:t xml:space="preserve"> </w:t>
+      </w:r>
+      <w:proofErr w:type="spellStart"/>
+      <w:r>
+        <w:t>the</w:t>
+      </w:r>
+      <w:proofErr w:type="spellEnd"/>
+      <w:r>
+        <w:t xml:space="preserve"> </w:t>
+      </w:r>
+      <w:proofErr w:type="spellStart"/>
+      <w:r>
+        <w:t>effective</w:t>
+      </w:r>
+      <w:proofErr w:type="spellEnd"/>
+      <w:r>
+        <w:t xml:space="preserve"> </w:t>
+      </w:r>
+      <w:proofErr w:type="spellStart"/>
+      <w:r>
+        <w:t>failure</w:t>
+      </w:r>
+      <w:proofErr w:type="spellEnd"/>
+      <w:r>
+        <w:t>.</w:t>
+      </w:r>
+    </w:p>
+    <w:p>
+      <w:proofErr w:type="spellStart"/>
+      <w:proofErr w:type="gramStart"/>
+      <w:r>
+        <w:t>Priority</w:t>
+      </w:r>
+      <w:proofErr w:type="spellEnd"/>
+      <w:r>
+        <w:t xml:space="preserve"> : </w:t>
+      </w:r>
+      <w:proofErr w:type="spellStart"/>
+      <w:r>
+        <w:t>Mandatory</w:t>
+      </w:r>
+      <w:proofErr w:type="spellEnd"/>
+      <w:proofErr w:type="gramEnd"/>
     </w:p>
     <w:p/>
     <w:p>
@@ -109,39 +551,185 @@
       </w:r>
     </w:p>
     <w:p>
-      <w:r>
-        <w:t>Name : Handle failure</w:t>
-      </w:r>
-    </w:p>
-    <w:p>
-      <w:r>
-        <w:t>Description : If failure is confirmed, a procedure should be presented to the maintenance operator to handle the failure.</w:t>
-      </w:r>
-    </w:p>
-    <w:p>
-      <w:r>
-        <w:t>Priority : Mandatory</w:t>
-      </w:r>
+      <w:proofErr w:type="gramStart"/>
+      <w:r>
+        <w:t xml:space="preserve">Name : </w:t>
+      </w:r>
+      <w:proofErr w:type="spellStart"/>
+      <w:r>
+        <w:t>Handle</w:t>
+      </w:r>
+      <w:proofErr w:type="spellEnd"/>
+      <w:proofErr w:type="gramEnd"/>
+      <w:r>
+        <w:t xml:space="preserve"> </w:t>
+      </w:r>
+      <w:proofErr w:type="spellStart"/>
+      <w:r>
+        <w:t>failure</w:t>
+      </w:r>
+      <w:proofErr w:type="spellEnd"/>
+    </w:p>
+    <w:p>
+      <w:proofErr w:type="spellStart"/>
+      <w:proofErr w:type="gramStart"/>
+      <w:r>
+        <w:t>Description</w:t>
+      </w:r>
+      <w:proofErr w:type="spellEnd"/>
+      <w:r>
+        <w:t xml:space="preserve"> : </w:t>
+      </w:r>
+      <w:proofErr w:type="spellStart"/>
+      <w:r>
+        <w:t>If</w:t>
+      </w:r>
+      <w:proofErr w:type="spellEnd"/>
+      <w:proofErr w:type="gramEnd"/>
+      <w:r>
+        <w:t xml:space="preserve"> </w:t>
+      </w:r>
+      <w:proofErr w:type="spellStart"/>
+      <w:r>
+        <w:t>failure</w:t>
+      </w:r>
+      <w:proofErr w:type="spellEnd"/>
+      <w:r>
+        <w:t xml:space="preserve"> is </w:t>
+      </w:r>
+      <w:proofErr w:type="spellStart"/>
+      <w:r>
+        <w:t>confirmed</w:t>
+      </w:r>
+      <w:proofErr w:type="spellEnd"/>
+      <w:r>
+        <w:t xml:space="preserve">, a </w:t>
+      </w:r>
+      <w:proofErr w:type="spellStart"/>
+      <w:r>
+        <w:t>procedure</w:t>
+      </w:r>
+      <w:proofErr w:type="spellEnd"/>
+      <w:r>
+        <w:t xml:space="preserve"> </w:t>
+      </w:r>
+      <w:proofErr w:type="spellStart"/>
+      <w:r>
+        <w:t>should</w:t>
+      </w:r>
+      <w:proofErr w:type="spellEnd"/>
+      <w:r>
+        <w:t xml:space="preserve"> be </w:t>
+      </w:r>
+      <w:proofErr w:type="spellStart"/>
+      <w:r>
+        <w:t>presented</w:t>
+      </w:r>
+      <w:proofErr w:type="spellEnd"/>
+      <w:r>
+        <w:t xml:space="preserve"> </w:t>
+      </w:r>
+      <w:proofErr w:type="spellStart"/>
+      <w:r>
+        <w:t>to</w:t>
+      </w:r>
+      <w:proofErr w:type="spellEnd"/>
+      <w:r>
+        <w:t xml:space="preserve"> </w:t>
+      </w:r>
+      <w:proofErr w:type="spellStart"/>
+      <w:r>
+        <w:t>the</w:t>
+      </w:r>
+      <w:proofErr w:type="spellEnd"/>
+      <w:r>
+        <w:t xml:space="preserve"> </w:t>
+      </w:r>
+      <w:proofErr w:type="spellStart"/>
+      <w:r>
+        <w:t>maintenance</w:t>
+      </w:r>
+      <w:proofErr w:type="spellEnd"/>
+      <w:r>
+        <w:t xml:space="preserve"> </w:t>
+      </w:r>
+      <w:proofErr w:type="spellStart"/>
+      <w:r>
+        <w:t>operator</w:t>
+      </w:r>
+      <w:proofErr w:type="spellEnd"/>
+      <w:r>
+        <w:t xml:space="preserve"> </w:t>
+      </w:r>
+      <w:proofErr w:type="spellStart"/>
+      <w:r>
+        <w:t>to</w:t>
+      </w:r>
+      <w:proofErr w:type="spellEnd"/>
+      <w:r>
+        <w:t xml:space="preserve"> </w:t>
+      </w:r>
+      <w:proofErr w:type="spellStart"/>
+      <w:r>
+        <w:t>handle</w:t>
+      </w:r>
+      <w:proofErr w:type="spellEnd"/>
+      <w:r>
+        <w:t xml:space="preserve"> </w:t>
+      </w:r>
+      <w:proofErr w:type="spellStart"/>
+      <w:r>
+        <w:t>the</w:t>
+      </w:r>
+      <w:proofErr w:type="spellEnd"/>
+      <w:r>
+        <w:t xml:space="preserve"> </w:t>
+      </w:r>
+      <w:proofErr w:type="spellStart"/>
+      <w:r>
+        <w:t>failure</w:t>
+      </w:r>
+      <w:proofErr w:type="spellEnd"/>
+      <w:r>
+        <w:t>.</w:t>
+      </w:r>
+    </w:p>
+    <w:p>
+      <w:proofErr w:type="spellStart"/>
+      <w:proofErr w:type="gramStart"/>
+      <w:r>
+        <w:t>Priority</w:t>
+      </w:r>
+      <w:proofErr w:type="spellEnd"/>
+      <w:r>
+        <w:t xml:space="preserve"> : </w:t>
+      </w:r>
+      <w:proofErr w:type="spellStart"/>
+      <w:r>
+        <w:t>Mandatory</w:t>
+      </w:r>
+      <w:proofErr w:type="spellEnd"/>
+      <w:proofErr w:type="gramEnd"/>
     </w:p>
     <w:p>
       <w:pPr>
         <w:pStyle w:val="Heading2"/>
       </w:pPr>
-      <w:bookmarkStart w:id="4" w:name="_Toc412036440"/>
+      <w:bookmarkStart w:id="3" w:name="_Toc412036440"/>
       <w:r>
         <w:t>2.2 Level B</w:t>
       </w:r>
+      <w:bookmarkEnd w:id="3"/>
+    </w:p>
+    <w:p>
+      <w:pPr>
+        <w:pStyle w:val="Heading3"/>
+      </w:pPr>
+      <w:bookmarkStart w:id="4" w:name="_Toc412036441"/>
+      <w:r>
+        <w:t>2.2.1 Level B.1</w:t>
+      </w:r>
       <w:bookmarkEnd w:id="4"/>
-    </w:p>
-    <w:p>
-      <w:pPr>
-        <w:pStyle w:val="Heading3"/>
-      </w:pPr>
-      <w:bookmarkStart w:id="5" w:name="_Toc412036441"/>
-      <w:r>
-        <w:t>2.2.1 Level B.1</w:t>
-      </w:r>
-      <w:bookmarkEnd w:id="5"/>
     </w:p>
     <w:p>
       <w:pPr>
@@ -157,23 +745,147 @@
       </w:r>
     </w:p>
     <w:p>
-      <w:r>
-        <w:t>Name : Permissions</w:t>
-      </w:r>
-    </w:p>
-    <w:p>
-      <w:r>
-        <w:t>Description : The target system should allow administrating the equipments and their categories.</w:t>
-      </w:r>
-    </w:p>
-    <w:p>
-      <w:r>
-        <w:t>Priority : Mandatory</w:t>
-      </w:r>
-    </w:p>
-    <w:p>
-      <w:r>
-        <w:t>Refine : EM-HLR-F-REQ-002</w:t>
+      <w:proofErr w:type="gramStart"/>
+      <w:r>
+        <w:t xml:space="preserve">Name : </w:t>
+      </w:r>
+      <w:proofErr w:type="spellStart"/>
+      <w:r>
+        <w:t>Permissions</w:t>
+      </w:r>
+      <w:proofErr w:type="spellEnd"/>
+      <w:proofErr w:type="gramEnd"/>
+    </w:p>
+    <w:p>
+      <w:proofErr w:type="spellStart"/>
+      <w:proofErr w:type="gramStart"/>
+      <w:r>
+        <w:t>Description</w:t>
+      </w:r>
+      <w:proofErr w:type="spellEnd"/>
+      <w:r>
+        <w:t xml:space="preserve"> : </w:t>
+      </w:r>
+      <w:proofErr w:type="spellStart"/>
+      <w:r>
+        <w:t>The</w:t>
+      </w:r>
+      <w:proofErr w:type="spellEnd"/>
+      <w:proofErr w:type="gramEnd"/>
+      <w:r>
+        <w:t xml:space="preserve"> </w:t>
+      </w:r>
+      <w:proofErr w:type="spellStart"/>
+      <w:r>
+        <w:t>target</w:t>
+      </w:r>
+      <w:proofErr w:type="spellEnd"/>
+      <w:r>
+        <w:t xml:space="preserve"> </w:t>
+      </w:r>
+      <w:proofErr w:type="spellStart"/>
+      <w:r>
+        <w:t>system</w:t>
+      </w:r>
+      <w:proofErr w:type="spellEnd"/>
+      <w:r>
+        <w:t xml:space="preserve"> </w:t>
+      </w:r>
+      <w:proofErr w:type="spellStart"/>
+      <w:r>
+        <w:t>should</w:t>
+      </w:r>
+      <w:proofErr w:type="spellEnd"/>
+      <w:r>
+        <w:t xml:space="preserve"> </w:t>
+      </w:r>
+      <w:proofErr w:type="spellStart"/>
+      <w:r>
+        <w:t>allow</w:t>
+      </w:r>
+      <w:proofErr w:type="spellEnd"/>
+      <w:r>
+        <w:t xml:space="preserve"> </w:t>
+      </w:r>
+      <w:proofErr w:type="spellStart"/>
+      <w:r>
+        <w:t>administrating</w:t>
+      </w:r>
+      <w:proofErr w:type="spellEnd"/>
+      <w:r>
+        <w:t xml:space="preserve"> </w:t>
+      </w:r>
+      <w:proofErr w:type="spellStart"/>
+      <w:r>
+        <w:t>the</w:t>
+      </w:r>
+      <w:proofErr w:type="spellEnd"/>
+      <w:r>
+        <w:t xml:space="preserve"> </w:t>
+      </w:r>
+      <w:proofErr w:type="spellStart"/>
+      <w:r>
+        <w:t>equipments</w:t>
+      </w:r>
+      <w:proofErr w:type="spellEnd"/>
+      <w:r>
+        <w:t xml:space="preserve"> </w:t>
+      </w:r>
+      <w:proofErr w:type="spellStart"/>
+      <w:r>
+        <w:t>and</w:t>
+      </w:r>
+      <w:proofErr w:type="spellEnd"/>
+      <w:r>
+        <w:t xml:space="preserve"> </w:t>
+      </w:r>
+      <w:proofErr w:type="spellStart"/>
+      <w:r>
+        <w:t>their</w:t>
+      </w:r>
+      <w:proofErr w:type="spellEnd"/>
+      <w:r>
+        <w:t xml:space="preserve"> </w:t>
+      </w:r>
+      <w:proofErr w:type="spellStart"/>
+      <w:r>
+        <w:t>categories</w:t>
+      </w:r>
+      <w:proofErr w:type="spellEnd"/>
+      <w:r>
+        <w:t>.</w:t>
+      </w:r>
+    </w:p>
+    <w:p>
+      <w:proofErr w:type="spellStart"/>
+      <w:proofErr w:type="gramStart"/>
+      <w:r>
+        <w:t>Priority</w:t>
+      </w:r>
+      <w:proofErr w:type="spellEnd"/>
+      <w:r>
+        <w:t xml:space="preserve"> : </w:t>
+      </w:r>
+      <w:proofErr w:type="spellStart"/>
+      <w:r>
+        <w:t>Mandatory</w:t>
+      </w:r>
+      <w:proofErr w:type="spellEnd"/>
+      <w:proofErr w:type="gramEnd"/>
+    </w:p>
+    <w:p>
+      <w:proofErr w:type="spellStart"/>
+      <w:proofErr w:type="gramStart"/>
+      <w:r>
+        <w:t>Refine</w:t>
+      </w:r>
+      <w:proofErr w:type="spellEnd"/>
+      <w:r>
+        <w:t xml:space="preserve"> : EM</w:t>
+      </w:r>
+      <w:proofErr w:type="gramEnd"/>
+      <w:r>
+        <w:t>-HLR-F-REQ-002</w:t>
       </w:r>
     </w:p>
     <w:p/>
@@ -185,15 +897,24 @@
           <w:b w:val="0"/>
         </w:rPr>
       </w:pPr>
-      <w:bookmarkStart w:id="6" w:name="_Toc412036442"/>
+      <w:bookmarkStart w:id="5" w:name="_Toc412036442"/>
       <w:r>
         <w:rPr>
           <w:rFonts w:eastAsiaTheme="minorEastAsia"/>
           <w:b w:val="0"/>
         </w:rPr>
-        <w:t>2.2.1.1 Level B.1.1</w:t>
-      </w:r>
-      <w:bookmarkEnd w:id="6"/>
+        <w:t>2.2.1.1 Level B.</w:t>
+      </w:r>
+      <w:proofErr w:type="gramStart"/>
+      <w:r>
+        <w:rPr>
+          <w:rFonts w:eastAsiaTheme="minorEastAsia"/>
+          <w:b w:val="0"/>
+        </w:rPr>
+        <w:t>1.1</w:t>
+      </w:r>
+      <w:bookmarkEnd w:id="5"/>
+      <w:proofErr w:type="gramEnd"/>
     </w:p>
     <w:p>
       <w:pPr>
@@ -209,19 +930,109 @@
       </w:r>
     </w:p>
     <w:p>
-      <w:r>
-        <w:t>Name : Procedure</w:t>
-      </w:r>
-    </w:p>
-    <w:p>
-      <w:r>
-        <w:t>Description : The procedure differs according to the equipment type.</w:t>
-      </w:r>
-    </w:p>
-    <w:p>
-      <w:r>
-        <w:t>Priority : Mandatory</w:t>
-      </w:r>
+      <w:proofErr w:type="gramStart"/>
+      <w:r>
+        <w:t xml:space="preserve">Name : </w:t>
+      </w:r>
+      <w:proofErr w:type="spellStart"/>
+      <w:r>
+        <w:t>Procedure</w:t>
+      </w:r>
+      <w:proofErr w:type="spellEnd"/>
+      <w:proofErr w:type="gramEnd"/>
+    </w:p>
+    <w:p>
+      <w:proofErr w:type="spellStart"/>
+      <w:proofErr w:type="gramStart"/>
+      <w:r>
+        <w:t>Description</w:t>
+      </w:r>
+      <w:proofErr w:type="spellEnd"/>
+      <w:r>
+        <w:t xml:space="preserve"> : </w:t>
+      </w:r>
+      <w:proofErr w:type="spellStart"/>
+      <w:r>
+        <w:t>The</w:t>
+      </w:r>
+      <w:proofErr w:type="spellEnd"/>
+      <w:proofErr w:type="gramEnd"/>
+      <w:r>
+        <w:t xml:space="preserve"> </w:t>
+      </w:r>
+      <w:proofErr w:type="spellStart"/>
+      <w:r>
+        <w:t>procedure</w:t>
+      </w:r>
+      <w:proofErr w:type="spellEnd"/>
+      <w:r>
+        <w:t xml:space="preserve"> </w:t>
+      </w:r>
+      <w:proofErr w:type="spellStart"/>
+      <w:r>
+        <w:t>differs</w:t>
+      </w:r>
+      <w:proofErr w:type="spellEnd"/>
+      <w:r>
+        <w:t xml:space="preserve"> </w:t>
+      </w:r>
+      <w:proofErr w:type="spellStart"/>
+      <w:r>
+        <w:t>according</w:t>
+      </w:r>
+      <w:proofErr w:type="spellEnd"/>
+      <w:r>
+        <w:t xml:space="preserve"> </w:t>
+      </w:r>
+      <w:proofErr w:type="spellStart"/>
+      <w:r>
+        <w:t>to</w:t>
+      </w:r>
+      <w:proofErr w:type="spellEnd"/>
+      <w:r>
+        <w:t xml:space="preserve"> </w:t>
+      </w:r>
+      <w:proofErr w:type="spellStart"/>
+      <w:r>
+        <w:t>the</w:t>
+      </w:r>
+      <w:proofErr w:type="spellEnd"/>
+      <w:r>
+        <w:t xml:space="preserve"> </w:t>
+      </w:r>
+      <w:proofErr w:type="spellStart"/>
+      <w:r>
+        <w:t>equipment</w:t>
+      </w:r>
+      <w:proofErr w:type="spellEnd"/>
+      <w:r>
+        <w:t xml:space="preserve"> </w:t>
+      </w:r>
+      <w:proofErr w:type="spellStart"/>
+      <w:r>
+        <w:t>type</w:t>
+      </w:r>
+      <w:proofErr w:type="spellEnd"/>
+      <w:r>
+        <w:t>.</w:t>
+      </w:r>
+    </w:p>
+    <w:p>
+      <w:proofErr w:type="spellStart"/>
+      <w:proofErr w:type="gramStart"/>
+      <w:r>
+        <w:t>Priority</w:t>
+      </w:r>
+      <w:proofErr w:type="spellEnd"/>
+      <w:r>
+        <w:t xml:space="preserve"> : </w:t>
+      </w:r>
+      <w:proofErr w:type="spellStart"/>
+      <w:r>
+        <w:t>Mandatory</w:t>
+      </w:r>
+      <w:proofErr w:type="spellEnd"/>
+      <w:proofErr w:type="gramEnd"/>
     </w:p>
     <w:p/>
     <w:p/>
@@ -247,34 +1058,260 @@
       </w:r>
     </w:p>
     <w:p>
-      <w:r>
-        <w:lastRenderedPageBreak/>
-        <w:t>Name : Failures statistich</w:t>
-      </w:r>
-    </w:p>
-    <w:p>
-      <w:r>
-        <w:t>Description : Statistics about failures and incident resolutions should be activated if needed and should be exported as reports if requested by the chief operator.</w:t>
-      </w:r>
-    </w:p>
-    <w:p>
-      <w:r>
-        <w:t>Dependency to : EM-HLR-F-REQ-003</w:t>
-      </w:r>
-    </w:p>
-    <w:p>
-      <w:r>
-        <w:t>Priority : Mandatory</w:t>
-      </w:r>
+      <w:proofErr w:type="gramStart"/>
+      <w:r>
+        <w:t xml:space="preserve">Name : </w:t>
+      </w:r>
+      <w:proofErr w:type="spellStart"/>
+      <w:r>
+        <w:t>Failures</w:t>
+      </w:r>
+      <w:proofErr w:type="spellEnd"/>
+      <w:proofErr w:type="gramEnd"/>
+      <w:r>
+        <w:t xml:space="preserve"> </w:t>
+      </w:r>
+      <w:proofErr w:type="spellStart"/>
+      <w:r>
+        <w:t>statistich</w:t>
+      </w:r>
+      <w:proofErr w:type="spellEnd"/>
+    </w:p>
+    <w:p>
+      <w:proofErr w:type="spellStart"/>
+      <w:proofErr w:type="gramStart"/>
+      <w:r>
+        <w:t>Description</w:t>
+      </w:r>
+      <w:proofErr w:type="spellEnd"/>
+      <w:r>
+        <w:t xml:space="preserve"> : </w:t>
+      </w:r>
+      <w:proofErr w:type="spellStart"/>
+      <w:r>
+        <w:t>Statistics</w:t>
+      </w:r>
+      <w:proofErr w:type="spellEnd"/>
+      <w:proofErr w:type="gramEnd"/>
+      <w:r>
+        <w:t xml:space="preserve"> </w:t>
+      </w:r>
+      <w:proofErr w:type="spellStart"/>
+      <w:r>
+        <w:t>about</w:t>
+      </w:r>
+      <w:proofErr w:type="spellEnd"/>
+      <w:r>
+        <w:t xml:space="preserve"> </w:t>
+      </w:r>
+      <w:proofErr w:type="spellStart"/>
+      <w:r>
+        <w:t>failures</w:t>
+      </w:r>
+      <w:proofErr w:type="spellEnd"/>
+      <w:r>
+        <w:t xml:space="preserve"> </w:t>
+      </w:r>
+      <w:proofErr w:type="spellStart"/>
+      <w:r>
+        <w:t>and</w:t>
+      </w:r>
+      <w:proofErr w:type="spellEnd"/>
+      <w:r>
+        <w:t xml:space="preserve"> </w:t>
+      </w:r>
+      <w:proofErr w:type="spellStart"/>
+      <w:r>
+        <w:t>incident</w:t>
+      </w:r>
+      <w:proofErr w:type="spellEnd"/>
+      <w:r>
+        <w:t xml:space="preserve"> </w:t>
+      </w:r>
+      <w:proofErr w:type="spellStart"/>
+      <w:r>
+        <w:t>resolutions</w:t>
+      </w:r>
+      <w:proofErr w:type="spellEnd"/>
+      <w:r>
+        <w:t xml:space="preserve"> </w:t>
+      </w:r>
+      <w:proofErr w:type="spellStart"/>
+      <w:r>
+        <w:t>should</w:t>
+      </w:r>
+      <w:proofErr w:type="spellEnd"/>
+      <w:r>
+        <w:t xml:space="preserve"> be </w:t>
+      </w:r>
+      <w:proofErr w:type="spellStart"/>
+      <w:r>
+        <w:t>activated</w:t>
+      </w:r>
+      <w:proofErr w:type="spellEnd"/>
+      <w:r>
+        <w:t xml:space="preserve"> </w:t>
+      </w:r>
+      <w:proofErr w:type="spellStart"/>
+      <w:r>
+        <w:t>if</w:t>
+      </w:r>
+      <w:proofErr w:type="spellEnd"/>
+      <w:r>
+        <w:t xml:space="preserve"> </w:t>
+      </w:r>
+      <w:proofErr w:type="spellStart"/>
+      <w:r>
+        <w:t>needed</w:t>
+      </w:r>
+      <w:proofErr w:type="spellEnd"/>
+      <w:r>
+        <w:t xml:space="preserve"> </w:t>
+      </w:r>
+      <w:proofErr w:type="spellStart"/>
+      <w:r>
+        <w:t>and</w:t>
+      </w:r>
+      <w:proofErr w:type="spellEnd"/>
+      <w:r>
+        <w:t xml:space="preserve"> </w:t>
+      </w:r>
+      <w:proofErr w:type="spellStart"/>
+      <w:r>
+        <w:t>should</w:t>
+      </w:r>
+      <w:proofErr w:type="spellEnd"/>
+      <w:r>
+        <w:t xml:space="preserve"> be </w:t>
+      </w:r>
+      <w:proofErr w:type="spellStart"/>
+      <w:r>
+        <w:t>exported</w:t>
+      </w:r>
+      <w:proofErr w:type="spellEnd"/>
+      <w:r>
+        <w:t xml:space="preserve"> as </w:t>
+      </w:r>
+      <w:proofErr w:type="spellStart"/>
+      <w:r>
+        <w:t>reports</w:t>
+      </w:r>
+      <w:proofErr w:type="spellEnd"/>
+      <w:r>
+        <w:t xml:space="preserve"> </w:t>
+      </w:r>
+      <w:proofErr w:type="spellStart"/>
+      <w:r>
+        <w:t>if</w:t>
+      </w:r>
+      <w:proofErr w:type="spellEnd"/>
+      <w:r>
+        <w:t xml:space="preserve"> </w:t>
+      </w:r>
+      <w:proofErr w:type="spellStart"/>
+      <w:r>
+        <w:t>requested</w:t>
+      </w:r>
+      <w:proofErr w:type="spellEnd"/>
+      <w:r>
+        <w:t xml:space="preserve"> </w:t>
+      </w:r>
+      <w:proofErr w:type="spellStart"/>
+      <w:r>
+        <w:t>by</w:t>
+      </w:r>
+      <w:proofErr w:type="spellEnd"/>
+      <w:r>
+        <w:t xml:space="preserve"> </w:t>
+      </w:r>
+      <w:proofErr w:type="spellStart"/>
+      <w:r>
+        <w:t>the</w:t>
+      </w:r>
+      <w:proofErr w:type="spellEnd"/>
+      <w:r>
+        <w:t xml:space="preserve"> </w:t>
+      </w:r>
+      <w:proofErr w:type="spellStart"/>
+      <w:r>
+        <w:t>chief</w:t>
+      </w:r>
+      <w:proofErr w:type="spellEnd"/>
+      <w:r>
+        <w:t xml:space="preserve"> </w:t>
+      </w:r>
+      <w:proofErr w:type="spellStart"/>
+      <w:r>
+        <w:t>operator</w:t>
+      </w:r>
+      <w:proofErr w:type="spellEnd"/>
+      <w:r>
+        <w:t>.</w:t>
+      </w:r>
+    </w:p>
+    <w:p>
+      <w:proofErr w:type="spellStart"/>
+      <w:r>
+        <w:t>Dependency</w:t>
+      </w:r>
+      <w:proofErr w:type="spellEnd"/>
+      <w:r>
+        <w:t xml:space="preserve"> </w:t>
+      </w:r>
+      <w:proofErr w:type="spellStart"/>
+      <w:proofErr w:type="gramStart"/>
+      <w:r>
+        <w:t>to</w:t>
+      </w:r>
+      <w:proofErr w:type="spellEnd"/>
+      <w:r>
+        <w:t xml:space="preserve"> : EM</w:t>
+      </w:r>
+      <w:proofErr w:type="gramEnd"/>
+      <w:r>
+        <w:t>-HLR-F-REQ-003</w:t>
+      </w:r>
+    </w:p>
+    <w:p>
+      <w:proofErr w:type="spellStart"/>
+      <w:proofErr w:type="gramStart"/>
+      <w:r>
+        <w:t>Priority</w:t>
+      </w:r>
+      <w:proofErr w:type="spellEnd"/>
+      <w:r>
+        <w:t xml:space="preserve"> : </w:t>
+      </w:r>
+      <w:proofErr w:type="spellStart"/>
+      <w:r>
+        <w:t>Mandatory</w:t>
+      </w:r>
+      <w:proofErr w:type="spellEnd"/>
+      <w:proofErr w:type="gramEnd"/>
     </w:p>
     <w:p/>
     <w:p>
       <w:pPr>
         <w:pStyle w:val="Heading1"/>
       </w:pPr>
-      <w:bookmarkStart w:id="7" w:name="_Toc412036443"/>
-      <w:r>
-        <w:t>3 Conclusion</w:t>
+      <w:bookmarkStart w:id="6" w:name="_Toc412036443"/>
+      <w:r>
+        <w:t xml:space="preserve">3 </w:t>
+      </w:r>
+      <w:proofErr w:type="spellStart"/>
+      <w:r>
+        <w:t>Conclusion</w:t>
+      </w:r>
+      <w:bookmarkEnd w:id="6"/>
+      <w:proofErr w:type="spellEnd"/>
+    </w:p>
+    <w:p>
+      <w:pPr>
+        <w:pStyle w:val="Heading2"/>
+      </w:pPr>
+      <w:bookmarkStart w:id="7" w:name="_Toc412036444"/>
+      <w:r>
+        <w:t>3.1 Level A</w:t>
       </w:r>
       <w:bookmarkEnd w:id="7"/>
     </w:p>
@@ -282,9 +1319,9 @@
       <w:pPr>
         <w:pStyle w:val="Heading2"/>
       </w:pPr>
-      <w:bookmarkStart w:id="8" w:name="_Toc412036444"/>
-      <w:r>
-        <w:t>3.1 Level A</w:t>
+      <w:bookmarkStart w:id="8" w:name="_Toc412036445"/>
+      <w:r>
+        <w:t>3.2 Level B</w:t>
       </w:r>
       <w:bookmarkEnd w:id="8"/>
     </w:p>
@@ -292,31 +1329,26 @@
       <w:pPr>
         <w:pStyle w:val="Heading2"/>
       </w:pPr>
-      <w:bookmarkStart w:id="9" w:name="_Toc412036445"/>
-      <w:r>
-        <w:t>3.2 Level B</w:t>
+      <w:bookmarkStart w:id="9" w:name="_Toc412036446"/>
+      <w:r>
+        <w:t>3.3 Level C</w:t>
       </w:r>
       <w:bookmarkEnd w:id="9"/>
     </w:p>
     <w:p>
       <w:pPr>
-        <w:pStyle w:val="Heading2"/>
-      </w:pPr>
-      <w:bookmarkStart w:id="10" w:name="_Toc412036446"/>
-      <w:r>
-        <w:t>3.3 Level C</w:t>
+        <w:pStyle w:val="Heading1"/>
+      </w:pPr>
+      <w:bookmarkStart w:id="10" w:name="_Toc412036447"/>
+      <w:r>
+        <w:t xml:space="preserve">4 </w:t>
+      </w:r>
+      <w:proofErr w:type="spellStart"/>
+      <w:r>
+        <w:t>Summary</w:t>
       </w:r>
       <w:bookmarkEnd w:id="10"/>
-    </w:p>
-    <w:p>
-      <w:pPr>
-        <w:pStyle w:val="Heading1"/>
-      </w:pPr>
-      <w:bookmarkStart w:id="11" w:name="_Toc412036447"/>
-      <w:r>
-        <w:t>4 Summary</w:t>
-      </w:r>
-      <w:bookmarkEnd w:id="11"/>
+      <w:proofErr w:type="spellEnd"/>
     </w:p>
     <w:p/>
     <w:p/>

</xml_diff>